<commit_message>
commit analisi e Gantt (ritardo)
</commit_message>
<xml_diff>
--- a/QdC_Primo Semestre - ChromeDinoHotseat.docx
+++ b/QdC_Primo Semestre - ChromeDinoHotseat.docx
@@ -1,6 +1,6 @@
 
 <file path=word/document.xml><?xml version="1.0" encoding="utf-8"?>
-<w:document xmlns:wpc="http://schemas.microsoft.com/office/word/2010/wordprocessingCanvas" xmlns:cx="http://schemas.microsoft.com/office/drawing/2014/chartex" xmlns:cx1="http://schemas.microsoft.com/office/drawing/2015/9/8/chartex" xmlns:cx2="http://schemas.microsoft.com/office/drawing/2015/10/21/chartex" xmlns:cx3="http://schemas.microsoft.com/office/drawing/2016/5/9/chartex" xmlns:cx4="http://schemas.microsoft.com/office/drawing/2016/5/10/chartex" xmlns:cx5="http://schemas.microsoft.com/office/drawing/2016/5/11/chartex" xmlns:cx6="http://schemas.microsoft.com/office/drawing/2016/5/12/chartex" xmlns:cx7="http://schemas.microsoft.com/office/drawing/2016/5/13/chartex" xmlns:cx8="http://schemas.microsoft.com/office/drawing/2016/5/14/chartex" xmlns:mc="http://schemas.openxmlformats.org/markup-compatibility/2006" xmlns:aink="http://schemas.microsoft.com/office/drawing/2016/ink" xmlns:am3d="http://schemas.microsoft.com/office/drawing/2017/model3d" xmlns:o="urn:schemas-microsoft-com:office:office" xmlns:r="http://schemas.openxmlformats.org/officeDocument/2006/relationships" xmlns:m="http://schemas.openxmlformats.org/officeDocument/2006/math" xmlns:v="urn:schemas-microsoft-com:vml" xmlns:wp14="http://schemas.microsoft.com/office/word/2010/wordprocessingDrawing" xmlns:wp="http://schemas.openxmlformats.org/drawingml/2006/wordprocessingDrawing" xmlns:w10="urn:schemas-microsoft-com:office:word" xmlns:w="http://schemas.openxmlformats.org/wordprocessingml/2006/main" xmlns:w14="http://schemas.microsoft.com/office/word/2010/wordml" xmlns:w15="http://schemas.microsoft.com/office/word/2012/wordml" xmlns:w16cex="http://schemas.microsoft.com/office/word/2018/wordml/cex" xmlns:w16cid="http://schemas.microsoft.com/office/word/2016/wordml/cid" xmlns:w16="http://schemas.microsoft.com/office/word/2018/wordml" xmlns:w16se="http://schemas.microsoft.com/office/word/2015/wordml/symex" xmlns:wpg="http://schemas.microsoft.com/office/word/2010/wordprocessingGroup" xmlns:wpi="http://schemas.microsoft.com/office/word/2010/wordprocessingInk" xmlns:wne="http://schemas.microsoft.com/office/word/2006/wordml" xmlns:wps="http://schemas.microsoft.com/office/word/2010/wordprocessingShape" mc:Ignorable="w14 w15 w16se w16cid w16 w16cex wp14">
+<w:document xmlns:wpc="http://schemas.microsoft.com/office/word/2010/wordprocessingCanvas" xmlns:cx="http://schemas.microsoft.com/office/drawing/2014/chartex" xmlns:cx1="http://schemas.microsoft.com/office/drawing/2015/9/8/chartex" xmlns:mc="http://schemas.openxmlformats.org/markup-compatibility/2006" xmlns:o="urn:schemas-microsoft-com:office:office" xmlns:r="http://schemas.openxmlformats.org/officeDocument/2006/relationships" xmlns:m="http://schemas.openxmlformats.org/officeDocument/2006/math" xmlns:v="urn:schemas-microsoft-com:vml" xmlns:wp14="http://schemas.microsoft.com/office/word/2010/wordprocessingDrawing" xmlns:wp="http://schemas.openxmlformats.org/drawingml/2006/wordprocessingDrawing" xmlns:w10="urn:schemas-microsoft-com:office:word" xmlns:w="http://schemas.openxmlformats.org/wordprocessingml/2006/main" xmlns:w14="http://schemas.microsoft.com/office/word/2010/wordml" xmlns:w15="http://schemas.microsoft.com/office/word/2012/wordml" xmlns:w16se="http://schemas.microsoft.com/office/word/2015/wordml/symex" xmlns:wpg="http://schemas.microsoft.com/office/word/2010/wordprocessingGroup" xmlns:wpi="http://schemas.microsoft.com/office/word/2010/wordprocessingInk" xmlns:wne="http://schemas.microsoft.com/office/word/2006/wordml" xmlns:wps="http://schemas.microsoft.com/office/word/2010/wordprocessingShape" mc:Ignorable="w14 w15 w16se wp14">
   <w:body>
     <w:p>
       <w:pPr>
@@ -1069,7 +1069,6 @@
                 <w:lang w:val="it-IT"/>
               </w:rPr>
             </w:pPr>
-            <w:proofErr w:type="gramStart"/>
             <w:r>
               <w:rPr>
                 <w:rFonts w:cstheme="minorHAnsi"/>
@@ -1084,16 +1083,7 @@
                 <w:b/>
                 <w:lang w:val="it-IT"/>
               </w:rPr>
-              <w:t xml:space="preserve"> settembre</w:t>
-            </w:r>
-            <w:proofErr w:type="gramEnd"/>
-            <w:r>
-              <w:rPr>
-                <w:rFonts w:cstheme="minorHAnsi"/>
-                <w:b/>
-                <w:lang w:val="it-IT"/>
-              </w:rPr>
-              <w:t xml:space="preserve"> 20</w:t>
+              <w:t xml:space="preserve"> settembre 20</w:t>
             </w:r>
             <w:r>
               <w:rPr>
@@ -2420,6 +2410,7 @@
           <w:lang w:val="it-IT"/>
         </w:rPr>
       </w:pPr>
+      <w:bookmarkStart w:id="4" w:name="_GoBack"/>
       <w:r>
         <w:rPr>
           <w:rFonts w:asciiTheme="minorHAnsi" w:hAnsiTheme="minorHAnsi" w:cstheme="minorHAnsi"/>
@@ -2441,7 +2432,23 @@
           <w:rFonts w:asciiTheme="minorHAnsi" w:hAnsiTheme="minorHAnsi" w:cstheme="minorHAnsi"/>
           <w:lang w:val="it-IT"/>
         </w:rPr>
-        <w:t xml:space="preserve"> del gioco Chrome Dino.</w:t>
+        <w:t xml:space="preserve"> del gioco </w:t>
+      </w:r>
+      <w:proofErr w:type="spellStart"/>
+      <w:r>
+        <w:rPr>
+          <w:rFonts w:asciiTheme="minorHAnsi" w:hAnsiTheme="minorHAnsi" w:cstheme="minorHAnsi"/>
+          <w:lang w:val="it-IT"/>
+        </w:rPr>
+        <w:t>Chrome</w:t>
+      </w:r>
+      <w:proofErr w:type="spellEnd"/>
+      <w:r>
+        <w:rPr>
+          <w:rFonts w:asciiTheme="minorHAnsi" w:hAnsiTheme="minorHAnsi" w:cstheme="minorHAnsi"/>
+          <w:lang w:val="it-IT"/>
+        </w:rPr>
+        <w:t xml:space="preserve"> Dino.</w:t>
       </w:r>
     </w:p>
     <w:p>
@@ -2773,6 +2780,7 @@
         <w:t>Non ci sono limiti sul linguaggio di programmazione usato</w:t>
       </w:r>
     </w:p>
+    <w:bookmarkEnd w:id="4"/>
     <w:p>
       <w:pPr>
         <w:pStyle w:val="Titolo1"/>
@@ -3066,8 +3074,8 @@
           <w:lang w:val="it-IT"/>
         </w:rPr>
       </w:pPr>
-      <w:bookmarkStart w:id="4" w:name="OLE_LINK1"/>
-      <w:bookmarkStart w:id="5" w:name="OLE_LINK2"/>
+      <w:bookmarkStart w:id="5" w:name="OLE_LINK1"/>
+      <w:bookmarkStart w:id="6" w:name="OLE_LINK2"/>
       <w:r>
         <w:rPr>
           <w:lang w:val="it-IT"/>
@@ -3087,10 +3095,10 @@
           <w:lang w:val="it-IT"/>
         </w:rPr>
       </w:pPr>
-      <w:bookmarkStart w:id="6" w:name="OLE_LINK14"/>
-      <w:bookmarkStart w:id="7" w:name="OLE_LINK15"/>
-      <w:bookmarkEnd w:id="4"/>
+      <w:bookmarkStart w:id="7" w:name="OLE_LINK14"/>
+      <w:bookmarkStart w:id="8" w:name="OLE_LINK15"/>
       <w:bookmarkEnd w:id="5"/>
+      <w:bookmarkEnd w:id="6"/>
       <w:r>
         <w:rPr>
           <w:rFonts w:asciiTheme="minorHAnsi" w:hAnsiTheme="minorHAnsi" w:cstheme="minorHAnsi"/>
@@ -3143,9 +3151,8 @@
           <w:szCs w:val="22"/>
           <w:lang w:val="it-IT"/>
         </w:rPr>
-        <w:t xml:space="preserve">rispetto </w:t>
-      </w:r>
-      <w:proofErr w:type="gramStart"/>
+        <w:t xml:space="preserve">rispetto dei </w:t>
+      </w:r>
       <w:r>
         <w:rPr>
           <w:rFonts w:asciiTheme="minorHAnsi" w:hAnsiTheme="minorHAnsi" w:cstheme="minorHAnsi"/>
@@ -3153,9 +3160,8 @@
           <w:szCs w:val="22"/>
           <w:lang w:val="it-IT"/>
         </w:rPr>
-        <w:t>dei</w:t>
-      </w:r>
-      <w:proofErr w:type="gramEnd"/>
+        <w:t>standard, qualità,</w:t>
+      </w:r>
       <w:r>
         <w:rPr>
           <w:rFonts w:asciiTheme="minorHAnsi" w:hAnsiTheme="minorHAnsi" w:cstheme="minorHAnsi"/>
@@ -3172,29 +3178,11 @@
           <w:szCs w:val="22"/>
           <w:lang w:val="it-IT"/>
         </w:rPr>
-        <w:t>standard, qualità,</w:t>
-      </w:r>
-      <w:r>
-        <w:rPr>
-          <w:rFonts w:asciiTheme="minorHAnsi" w:hAnsiTheme="minorHAnsi" w:cstheme="minorHAnsi"/>
-          <w:sz w:val="22"/>
-          <w:szCs w:val="22"/>
-          <w:lang w:val="it-IT"/>
-        </w:rPr>
-        <w:t xml:space="preserve"> </w:t>
-      </w:r>
-      <w:r>
-        <w:rPr>
-          <w:rFonts w:asciiTheme="minorHAnsi" w:hAnsiTheme="minorHAnsi" w:cstheme="minorHAnsi"/>
-          <w:sz w:val="22"/>
-          <w:szCs w:val="22"/>
-          <w:lang w:val="it-IT"/>
-        </w:rPr>
         <w:t>...).</w:t>
       </w:r>
     </w:p>
-    <w:bookmarkEnd w:id="6"/>
     <w:bookmarkEnd w:id="7"/>
+    <w:bookmarkEnd w:id="8"/>
     <w:p>
       <w:pPr>
         <w:pStyle w:val="NormaleWeb"/>
@@ -3259,8 +3247,8 @@
           <w:lang w:val="it-IT"/>
         </w:rPr>
       </w:pPr>
-      <w:bookmarkStart w:id="8" w:name="OLE_LINK24"/>
-      <w:bookmarkStart w:id="9" w:name="OLE_LINK25"/>
+      <w:bookmarkStart w:id="9" w:name="OLE_LINK24"/>
+      <w:bookmarkStart w:id="10" w:name="OLE_LINK25"/>
       <w:r>
         <w:rPr>
           <w:rFonts w:asciiTheme="minorHAnsi" w:hAnsiTheme="minorHAnsi" w:cstheme="minorHAnsi"/>
@@ -3271,8 +3259,8 @@
         <w:lastRenderedPageBreak/>
         <w:t>(deve essere completato dal superiore professionale)</w:t>
       </w:r>
-      <w:bookmarkEnd w:id="8"/>
       <w:bookmarkEnd w:id="9"/>
+      <w:bookmarkEnd w:id="10"/>
     </w:p>
     <w:p>
       <w:pPr>
@@ -3514,8 +3502,8 @@
                 <w:lang w:val="it-IT"/>
               </w:rPr>
             </w:pPr>
-            <w:bookmarkStart w:id="10" w:name="OLE_LINK53"/>
-            <w:bookmarkStart w:id="11" w:name="OLE_LINK54"/>
+            <w:bookmarkStart w:id="11" w:name="OLE_LINK53"/>
+            <w:bookmarkStart w:id="12" w:name="OLE_LINK54"/>
           </w:p>
         </w:tc>
         <w:tc>
@@ -3957,8 +3945,8 @@
           </w:p>
         </w:tc>
       </w:tr>
-      <w:bookmarkEnd w:id="10"/>
       <w:bookmarkEnd w:id="11"/>
+      <w:bookmarkEnd w:id="12"/>
     </w:tbl>
     <w:p>
       <w:pPr>
@@ -4475,7 +4463,7 @@
 </file>
 
 <file path=word/endnotes.xml><?xml version="1.0" encoding="utf-8"?>
-<w:endnotes xmlns:wpc="http://schemas.microsoft.com/office/word/2010/wordprocessingCanvas" xmlns:cx="http://schemas.microsoft.com/office/drawing/2014/chartex" xmlns:cx1="http://schemas.microsoft.com/office/drawing/2015/9/8/chartex" xmlns:cx2="http://schemas.microsoft.com/office/drawing/2015/10/21/chartex" xmlns:cx3="http://schemas.microsoft.com/office/drawing/2016/5/9/chartex" xmlns:cx4="http://schemas.microsoft.com/office/drawing/2016/5/10/chartex" xmlns:cx5="http://schemas.microsoft.com/office/drawing/2016/5/11/chartex" xmlns:cx6="http://schemas.microsoft.com/office/drawing/2016/5/12/chartex" xmlns:cx7="http://schemas.microsoft.com/office/drawing/2016/5/13/chartex" xmlns:cx8="http://schemas.microsoft.com/office/drawing/2016/5/14/chartex" xmlns:mc="http://schemas.openxmlformats.org/markup-compatibility/2006" xmlns:aink="http://schemas.microsoft.com/office/drawing/2016/ink" xmlns:am3d="http://schemas.microsoft.com/office/drawing/2017/model3d" xmlns:o="urn:schemas-microsoft-com:office:office" xmlns:r="http://schemas.openxmlformats.org/officeDocument/2006/relationships" xmlns:m="http://schemas.openxmlformats.org/officeDocument/2006/math" xmlns:v="urn:schemas-microsoft-com:vml" xmlns:wp14="http://schemas.microsoft.com/office/word/2010/wordprocessingDrawing" xmlns:wp="http://schemas.openxmlformats.org/drawingml/2006/wordprocessingDrawing" xmlns:w10="urn:schemas-microsoft-com:office:word" xmlns:w="http://schemas.openxmlformats.org/wordprocessingml/2006/main" xmlns:w14="http://schemas.microsoft.com/office/word/2010/wordml" xmlns:w15="http://schemas.microsoft.com/office/word/2012/wordml" xmlns:w16cex="http://schemas.microsoft.com/office/word/2018/wordml/cex" xmlns:w16cid="http://schemas.microsoft.com/office/word/2016/wordml/cid" xmlns:w16="http://schemas.microsoft.com/office/word/2018/wordml" xmlns:w16se="http://schemas.microsoft.com/office/word/2015/wordml/symex" xmlns:wpg="http://schemas.microsoft.com/office/word/2010/wordprocessingGroup" xmlns:wpi="http://schemas.microsoft.com/office/word/2010/wordprocessingInk" xmlns:wne="http://schemas.microsoft.com/office/word/2006/wordml" xmlns:wps="http://schemas.microsoft.com/office/word/2010/wordprocessingShape" mc:Ignorable="w14 w15 w16se w16cid w16 w16cex wp14">
+<w:endnotes xmlns:wpc="http://schemas.microsoft.com/office/word/2010/wordprocessingCanvas" xmlns:cx="http://schemas.microsoft.com/office/drawing/2014/chartex" xmlns:cx1="http://schemas.microsoft.com/office/drawing/2015/9/8/chartex" xmlns:mc="http://schemas.openxmlformats.org/markup-compatibility/2006" xmlns:o="urn:schemas-microsoft-com:office:office" xmlns:r="http://schemas.openxmlformats.org/officeDocument/2006/relationships" xmlns:m="http://schemas.openxmlformats.org/officeDocument/2006/math" xmlns:v="urn:schemas-microsoft-com:vml" xmlns:wp14="http://schemas.microsoft.com/office/word/2010/wordprocessingDrawing" xmlns:wp="http://schemas.openxmlformats.org/drawingml/2006/wordprocessingDrawing" xmlns:w10="urn:schemas-microsoft-com:office:word" xmlns:w="http://schemas.openxmlformats.org/wordprocessingml/2006/main" xmlns:w14="http://schemas.microsoft.com/office/word/2010/wordml" xmlns:w15="http://schemas.microsoft.com/office/word/2012/wordml" xmlns:w16se="http://schemas.microsoft.com/office/word/2015/wordml/symex" xmlns:wpg="http://schemas.microsoft.com/office/word/2010/wordprocessingGroup" xmlns:wpi="http://schemas.microsoft.com/office/word/2010/wordprocessingInk" xmlns:wne="http://schemas.microsoft.com/office/word/2006/wordml" xmlns:wps="http://schemas.microsoft.com/office/word/2010/wordprocessingShape" mc:Ignorable="w14 w15 w16se wp14">
   <w:endnote w:type="separator" w:id="-1">
     <w:p>
       <w:pPr>
@@ -4500,7 +4488,7 @@
 </file>
 
 <file path=word/footer1.xml><?xml version="1.0" encoding="utf-8"?>
-<w:ftr xmlns:wpc="http://schemas.microsoft.com/office/word/2010/wordprocessingCanvas" xmlns:cx="http://schemas.microsoft.com/office/drawing/2014/chartex" xmlns:cx1="http://schemas.microsoft.com/office/drawing/2015/9/8/chartex" xmlns:cx2="http://schemas.microsoft.com/office/drawing/2015/10/21/chartex" xmlns:cx3="http://schemas.microsoft.com/office/drawing/2016/5/9/chartex" xmlns:cx4="http://schemas.microsoft.com/office/drawing/2016/5/10/chartex" xmlns:cx5="http://schemas.microsoft.com/office/drawing/2016/5/11/chartex" xmlns:cx6="http://schemas.microsoft.com/office/drawing/2016/5/12/chartex" xmlns:cx7="http://schemas.microsoft.com/office/drawing/2016/5/13/chartex" xmlns:cx8="http://schemas.microsoft.com/office/drawing/2016/5/14/chartex" xmlns:mc="http://schemas.openxmlformats.org/markup-compatibility/2006" xmlns:aink="http://schemas.microsoft.com/office/drawing/2016/ink" xmlns:am3d="http://schemas.microsoft.com/office/drawing/2017/model3d" xmlns:o="urn:schemas-microsoft-com:office:office" xmlns:r="http://schemas.openxmlformats.org/officeDocument/2006/relationships" xmlns:m="http://schemas.openxmlformats.org/officeDocument/2006/math" xmlns:v="urn:schemas-microsoft-com:vml" xmlns:wp14="http://schemas.microsoft.com/office/word/2010/wordprocessingDrawing" xmlns:wp="http://schemas.openxmlformats.org/drawingml/2006/wordprocessingDrawing" xmlns:w10="urn:schemas-microsoft-com:office:word" xmlns:w="http://schemas.openxmlformats.org/wordprocessingml/2006/main" xmlns:w14="http://schemas.microsoft.com/office/word/2010/wordml" xmlns:w15="http://schemas.microsoft.com/office/word/2012/wordml" xmlns:w16cex="http://schemas.microsoft.com/office/word/2018/wordml/cex" xmlns:w16cid="http://schemas.microsoft.com/office/word/2016/wordml/cid" xmlns:w16="http://schemas.microsoft.com/office/word/2018/wordml" xmlns:w16se="http://schemas.microsoft.com/office/word/2015/wordml/symex" xmlns:wpg="http://schemas.microsoft.com/office/word/2010/wordprocessingGroup" xmlns:wpi="http://schemas.microsoft.com/office/word/2010/wordprocessingInk" xmlns:wne="http://schemas.microsoft.com/office/word/2006/wordml" xmlns:wps="http://schemas.microsoft.com/office/word/2010/wordprocessingShape" mc:Ignorable="w14 w15 w16se w16cid w16 w16cex wp14">
+<w:ftr xmlns:wpc="http://schemas.microsoft.com/office/word/2010/wordprocessingCanvas" xmlns:cx="http://schemas.microsoft.com/office/drawing/2014/chartex" xmlns:cx1="http://schemas.microsoft.com/office/drawing/2015/9/8/chartex" xmlns:mc="http://schemas.openxmlformats.org/markup-compatibility/2006" xmlns:o="urn:schemas-microsoft-com:office:office" xmlns:r="http://schemas.openxmlformats.org/officeDocument/2006/relationships" xmlns:m="http://schemas.openxmlformats.org/officeDocument/2006/math" xmlns:v="urn:schemas-microsoft-com:vml" xmlns:wp14="http://schemas.microsoft.com/office/word/2010/wordprocessingDrawing" xmlns:wp="http://schemas.openxmlformats.org/drawingml/2006/wordprocessingDrawing" xmlns:w10="urn:schemas-microsoft-com:office:word" xmlns:w="http://schemas.openxmlformats.org/wordprocessingml/2006/main" xmlns:w14="http://schemas.microsoft.com/office/word/2010/wordml" xmlns:w15="http://schemas.microsoft.com/office/word/2012/wordml" xmlns:w16se="http://schemas.microsoft.com/office/word/2015/wordml/symex" xmlns:wpg="http://schemas.microsoft.com/office/word/2010/wordprocessingGroup" xmlns:wpi="http://schemas.microsoft.com/office/word/2010/wordprocessingInk" xmlns:wne="http://schemas.microsoft.com/office/word/2006/wordml" xmlns:wps="http://schemas.microsoft.com/office/word/2010/wordprocessingShape" mc:Ignorable="w14 w15 w16se wp14">
   <w:sdt>
     <w:sdtPr>
       <w:id w:val="1280682648"/>
@@ -4563,7 +4551,7 @@
                 <w:noProof/>
                 <w:sz w:val="20"/>
               </w:rPr>
-              <w:t>1</w:t>
+              <w:t>3</w:t>
             </w:r>
             <w:r>
               <w:rPr>
@@ -4577,14 +4565,7 @@
                 <w:sz w:val="20"/>
                 <w:lang w:val="fr-FR"/>
               </w:rPr>
-              <w:t xml:space="preserve"> </w:t>
-            </w:r>
-            <w:r>
-              <w:rPr>
-                <w:sz w:val="20"/>
-                <w:lang w:val="fr-FR"/>
-              </w:rPr>
-              <w:t>/</w:t>
+              <w:t xml:space="preserve"> /</w:t>
             </w:r>
             <w:r>
               <w:rPr>
@@ -4620,7 +4601,7 @@
                 <w:noProof/>
                 <w:sz w:val="20"/>
               </w:rPr>
-              <w:t>3</w:t>
+              <w:t>4</w:t>
             </w:r>
             <w:r>
               <w:rPr>
@@ -4744,7 +4725,7 @@
 </file>
 
 <file path=word/footnotes.xml><?xml version="1.0" encoding="utf-8"?>
-<w:footnotes xmlns:wpc="http://schemas.microsoft.com/office/word/2010/wordprocessingCanvas" xmlns:cx="http://schemas.microsoft.com/office/drawing/2014/chartex" xmlns:cx1="http://schemas.microsoft.com/office/drawing/2015/9/8/chartex" xmlns:cx2="http://schemas.microsoft.com/office/drawing/2015/10/21/chartex" xmlns:cx3="http://schemas.microsoft.com/office/drawing/2016/5/9/chartex" xmlns:cx4="http://schemas.microsoft.com/office/drawing/2016/5/10/chartex" xmlns:cx5="http://schemas.microsoft.com/office/drawing/2016/5/11/chartex" xmlns:cx6="http://schemas.microsoft.com/office/drawing/2016/5/12/chartex" xmlns:cx7="http://schemas.microsoft.com/office/drawing/2016/5/13/chartex" xmlns:cx8="http://schemas.microsoft.com/office/drawing/2016/5/14/chartex" xmlns:mc="http://schemas.openxmlformats.org/markup-compatibility/2006" xmlns:aink="http://schemas.microsoft.com/office/drawing/2016/ink" xmlns:am3d="http://schemas.microsoft.com/office/drawing/2017/model3d" xmlns:o="urn:schemas-microsoft-com:office:office" xmlns:r="http://schemas.openxmlformats.org/officeDocument/2006/relationships" xmlns:m="http://schemas.openxmlformats.org/officeDocument/2006/math" xmlns:v="urn:schemas-microsoft-com:vml" xmlns:wp14="http://schemas.microsoft.com/office/word/2010/wordprocessingDrawing" xmlns:wp="http://schemas.openxmlformats.org/drawingml/2006/wordprocessingDrawing" xmlns:w10="urn:schemas-microsoft-com:office:word" xmlns:w="http://schemas.openxmlformats.org/wordprocessingml/2006/main" xmlns:w14="http://schemas.microsoft.com/office/word/2010/wordml" xmlns:w15="http://schemas.microsoft.com/office/word/2012/wordml" xmlns:w16cex="http://schemas.microsoft.com/office/word/2018/wordml/cex" xmlns:w16cid="http://schemas.microsoft.com/office/word/2016/wordml/cid" xmlns:w16="http://schemas.microsoft.com/office/word/2018/wordml" xmlns:w16se="http://schemas.microsoft.com/office/word/2015/wordml/symex" xmlns:wpg="http://schemas.microsoft.com/office/word/2010/wordprocessingGroup" xmlns:wpi="http://schemas.microsoft.com/office/word/2010/wordprocessingInk" xmlns:wne="http://schemas.microsoft.com/office/word/2006/wordml" xmlns:wps="http://schemas.microsoft.com/office/word/2010/wordprocessingShape" mc:Ignorable="w14 w15 w16se w16cid w16 w16cex wp14">
+<w:footnotes xmlns:wpc="http://schemas.microsoft.com/office/word/2010/wordprocessingCanvas" xmlns:cx="http://schemas.microsoft.com/office/drawing/2014/chartex" xmlns:cx1="http://schemas.microsoft.com/office/drawing/2015/9/8/chartex" xmlns:mc="http://schemas.openxmlformats.org/markup-compatibility/2006" xmlns:o="urn:schemas-microsoft-com:office:office" xmlns:r="http://schemas.openxmlformats.org/officeDocument/2006/relationships" xmlns:m="http://schemas.openxmlformats.org/officeDocument/2006/math" xmlns:v="urn:schemas-microsoft-com:vml" xmlns:wp14="http://schemas.microsoft.com/office/word/2010/wordprocessingDrawing" xmlns:wp="http://schemas.openxmlformats.org/drawingml/2006/wordprocessingDrawing" xmlns:w10="urn:schemas-microsoft-com:office:word" xmlns:w="http://schemas.openxmlformats.org/wordprocessingml/2006/main" xmlns:w14="http://schemas.microsoft.com/office/word/2010/wordml" xmlns:w15="http://schemas.microsoft.com/office/word/2012/wordml" xmlns:w16se="http://schemas.microsoft.com/office/word/2015/wordml/symex" xmlns:wpg="http://schemas.microsoft.com/office/word/2010/wordprocessingGroup" xmlns:wpi="http://schemas.microsoft.com/office/word/2010/wordprocessingInk" xmlns:wne="http://schemas.microsoft.com/office/word/2006/wordml" xmlns:wps="http://schemas.microsoft.com/office/word/2010/wordprocessingShape" mc:Ignorable="w14 w15 w16se wp14">
   <w:footnote w:type="separator" w:id="-1">
     <w:p>
       <w:pPr>
@@ -4769,7 +4750,7 @@
 </file>
 
 <file path=word/header1.xml><?xml version="1.0" encoding="utf-8"?>
-<w:hdr xmlns:wpc="http://schemas.microsoft.com/office/word/2010/wordprocessingCanvas" xmlns:cx="http://schemas.microsoft.com/office/drawing/2014/chartex" xmlns:cx1="http://schemas.microsoft.com/office/drawing/2015/9/8/chartex" xmlns:cx2="http://schemas.microsoft.com/office/drawing/2015/10/21/chartex" xmlns:cx3="http://schemas.microsoft.com/office/drawing/2016/5/9/chartex" xmlns:cx4="http://schemas.microsoft.com/office/drawing/2016/5/10/chartex" xmlns:cx5="http://schemas.microsoft.com/office/drawing/2016/5/11/chartex" xmlns:cx6="http://schemas.microsoft.com/office/drawing/2016/5/12/chartex" xmlns:cx7="http://schemas.microsoft.com/office/drawing/2016/5/13/chartex" xmlns:cx8="http://schemas.microsoft.com/office/drawing/2016/5/14/chartex" xmlns:mc="http://schemas.openxmlformats.org/markup-compatibility/2006" xmlns:aink="http://schemas.microsoft.com/office/drawing/2016/ink" xmlns:am3d="http://schemas.microsoft.com/office/drawing/2017/model3d" xmlns:o="urn:schemas-microsoft-com:office:office" xmlns:r="http://schemas.openxmlformats.org/officeDocument/2006/relationships" xmlns:m="http://schemas.openxmlformats.org/officeDocument/2006/math" xmlns:v="urn:schemas-microsoft-com:vml" xmlns:wp14="http://schemas.microsoft.com/office/word/2010/wordprocessingDrawing" xmlns:wp="http://schemas.openxmlformats.org/drawingml/2006/wordprocessingDrawing" xmlns:w10="urn:schemas-microsoft-com:office:word" xmlns:w="http://schemas.openxmlformats.org/wordprocessingml/2006/main" xmlns:w14="http://schemas.microsoft.com/office/word/2010/wordml" xmlns:w15="http://schemas.microsoft.com/office/word/2012/wordml" xmlns:w16cex="http://schemas.microsoft.com/office/word/2018/wordml/cex" xmlns:w16cid="http://schemas.microsoft.com/office/word/2016/wordml/cid" xmlns:w16="http://schemas.microsoft.com/office/word/2018/wordml" xmlns:w16se="http://schemas.microsoft.com/office/word/2015/wordml/symex" xmlns:wpg="http://schemas.microsoft.com/office/word/2010/wordprocessingGroup" xmlns:wpi="http://schemas.microsoft.com/office/word/2010/wordprocessingInk" xmlns:wne="http://schemas.microsoft.com/office/word/2006/wordml" xmlns:wps="http://schemas.microsoft.com/office/word/2010/wordprocessingShape" mc:Ignorable="w14 w15 w16se w16cid w16 w16cex wp14">
+<w:hdr xmlns:wpc="http://schemas.microsoft.com/office/word/2010/wordprocessingCanvas" xmlns:cx="http://schemas.microsoft.com/office/drawing/2014/chartex" xmlns:cx1="http://schemas.microsoft.com/office/drawing/2015/9/8/chartex" xmlns:mc="http://schemas.openxmlformats.org/markup-compatibility/2006" xmlns:o="urn:schemas-microsoft-com:office:office" xmlns:r="http://schemas.openxmlformats.org/officeDocument/2006/relationships" xmlns:m="http://schemas.openxmlformats.org/officeDocument/2006/math" xmlns:v="urn:schemas-microsoft-com:vml" xmlns:wp14="http://schemas.microsoft.com/office/word/2010/wordprocessingDrawing" xmlns:wp="http://schemas.openxmlformats.org/drawingml/2006/wordprocessingDrawing" xmlns:w10="urn:schemas-microsoft-com:office:word" xmlns:w="http://schemas.openxmlformats.org/wordprocessingml/2006/main" xmlns:w14="http://schemas.microsoft.com/office/word/2010/wordml" xmlns:w15="http://schemas.microsoft.com/office/word/2012/wordml" xmlns:w16se="http://schemas.microsoft.com/office/word/2015/wordml/symex" xmlns:wpg="http://schemas.microsoft.com/office/word/2010/wordprocessingGroup" xmlns:wpi="http://schemas.microsoft.com/office/word/2010/wordprocessingInk" xmlns:wne="http://schemas.microsoft.com/office/word/2006/wordml" xmlns:wps="http://schemas.microsoft.com/office/word/2010/wordprocessingShape" mc:Ignorable="w14 w15 w16se wp14">
   <w:p>
     <w:pPr>
       <w:pStyle w:val="Intestazione"/>
@@ -4821,7 +4802,7 @@
 </file>
 
 <file path=word/numbering.xml><?xml version="1.0" encoding="utf-8"?>
-<w:numbering xmlns:wpc="http://schemas.microsoft.com/office/word/2010/wordprocessingCanvas" xmlns:cx="http://schemas.microsoft.com/office/drawing/2014/chartex" xmlns:cx1="http://schemas.microsoft.com/office/drawing/2015/9/8/chartex" xmlns:cx2="http://schemas.microsoft.com/office/drawing/2015/10/21/chartex" xmlns:cx3="http://schemas.microsoft.com/office/drawing/2016/5/9/chartex" xmlns:cx4="http://schemas.microsoft.com/office/drawing/2016/5/10/chartex" xmlns:cx5="http://schemas.microsoft.com/office/drawing/2016/5/11/chartex" xmlns:cx6="http://schemas.microsoft.com/office/drawing/2016/5/12/chartex" xmlns:cx7="http://schemas.microsoft.com/office/drawing/2016/5/13/chartex" xmlns:cx8="http://schemas.microsoft.com/office/drawing/2016/5/14/chartex" xmlns:mc="http://schemas.openxmlformats.org/markup-compatibility/2006" xmlns:aink="http://schemas.microsoft.com/office/drawing/2016/ink" xmlns:am3d="http://schemas.microsoft.com/office/drawing/2017/model3d" xmlns:o="urn:schemas-microsoft-com:office:office" xmlns:r="http://schemas.openxmlformats.org/officeDocument/2006/relationships" xmlns:m="http://schemas.openxmlformats.org/officeDocument/2006/math" xmlns:v="urn:schemas-microsoft-com:vml" xmlns:wp14="http://schemas.microsoft.com/office/word/2010/wordprocessingDrawing" xmlns:wp="http://schemas.openxmlformats.org/drawingml/2006/wordprocessingDrawing" xmlns:w10="urn:schemas-microsoft-com:office:word" xmlns:w="http://schemas.openxmlformats.org/wordprocessingml/2006/main" xmlns:w14="http://schemas.microsoft.com/office/word/2010/wordml" xmlns:w15="http://schemas.microsoft.com/office/word/2012/wordml" xmlns:w16cex="http://schemas.microsoft.com/office/word/2018/wordml/cex" xmlns:w16cid="http://schemas.microsoft.com/office/word/2016/wordml/cid" xmlns:w16="http://schemas.microsoft.com/office/word/2018/wordml" xmlns:w16se="http://schemas.microsoft.com/office/word/2015/wordml/symex" xmlns:wpg="http://schemas.microsoft.com/office/word/2010/wordprocessingGroup" xmlns:wpi="http://schemas.microsoft.com/office/word/2010/wordprocessingInk" xmlns:wne="http://schemas.microsoft.com/office/word/2006/wordml" xmlns:wps="http://schemas.microsoft.com/office/word/2010/wordprocessingShape" mc:Ignorable="w14 w15 w16se w16cid w16 w16cex wp14">
+<w:numbering xmlns:wpc="http://schemas.microsoft.com/office/word/2010/wordprocessingCanvas" xmlns:cx="http://schemas.microsoft.com/office/drawing/2014/chartex" xmlns:cx1="http://schemas.microsoft.com/office/drawing/2015/9/8/chartex" xmlns:mc="http://schemas.openxmlformats.org/markup-compatibility/2006" xmlns:o="urn:schemas-microsoft-com:office:office" xmlns:r="http://schemas.openxmlformats.org/officeDocument/2006/relationships" xmlns:m="http://schemas.openxmlformats.org/officeDocument/2006/math" xmlns:v="urn:schemas-microsoft-com:vml" xmlns:wp14="http://schemas.microsoft.com/office/word/2010/wordprocessingDrawing" xmlns:wp="http://schemas.openxmlformats.org/drawingml/2006/wordprocessingDrawing" xmlns:w10="urn:schemas-microsoft-com:office:word" xmlns:w="http://schemas.openxmlformats.org/wordprocessingml/2006/main" xmlns:w14="http://schemas.microsoft.com/office/word/2010/wordml" xmlns:w15="http://schemas.microsoft.com/office/word/2012/wordml" xmlns:w16se="http://schemas.microsoft.com/office/word/2015/wordml/symex" xmlns:wpg="http://schemas.microsoft.com/office/word/2010/wordprocessingGroup" xmlns:wpi="http://schemas.microsoft.com/office/word/2010/wordprocessingInk" xmlns:wne="http://schemas.microsoft.com/office/word/2006/wordml" xmlns:wps="http://schemas.microsoft.com/office/word/2010/wordprocessingShape" mc:Ignorable="w14 w15 w16se wp14">
   <w:abstractNum w:abstractNumId="0" w15:restartNumberingAfterBreak="0">
     <w:nsid w:val="04EC7F62"/>
     <w:multiLevelType w:val="hybridMultilevel"/>
@@ -5794,7 +5775,7 @@
 </file>
 
 <file path=word/styles.xml><?xml version="1.0" encoding="utf-8"?>
-<w:styles xmlns:mc="http://schemas.openxmlformats.org/markup-compatibility/2006" xmlns:r="http://schemas.openxmlformats.org/officeDocument/2006/relationships" xmlns:w="http://schemas.openxmlformats.org/wordprocessingml/2006/main" xmlns:w14="http://schemas.microsoft.com/office/word/2010/wordml" xmlns:w15="http://schemas.microsoft.com/office/word/2012/wordml" xmlns:w16cex="http://schemas.microsoft.com/office/word/2018/wordml/cex" xmlns:w16cid="http://schemas.microsoft.com/office/word/2016/wordml/cid" xmlns:w16="http://schemas.microsoft.com/office/word/2018/wordml" xmlns:w16se="http://schemas.microsoft.com/office/word/2015/wordml/symex" mc:Ignorable="w14 w15 w16se w16cid w16 w16cex">
+<w:styles xmlns:mc="http://schemas.openxmlformats.org/markup-compatibility/2006" xmlns:r="http://schemas.openxmlformats.org/officeDocument/2006/relationships" xmlns:w="http://schemas.openxmlformats.org/wordprocessingml/2006/main" xmlns:w14="http://schemas.microsoft.com/office/word/2010/wordml" xmlns:w15="http://schemas.microsoft.com/office/word/2012/wordml" xmlns:w16se="http://schemas.microsoft.com/office/word/2015/wordml/symex" mc:Ignorable="w14 w15 w16se">
   <w:docDefaults>
     <w:rPrDefault>
       <w:rPr>
@@ -5810,7 +5791,7 @@
       </w:pPr>
     </w:pPrDefault>
   </w:docDefaults>
-  <w:latentStyles w:defLockedState="0" w:defUIPriority="99" w:defSemiHidden="0" w:defUnhideWhenUsed="0" w:defQFormat="0" w:count="376">
+  <w:latentStyles w:defLockedState="0" w:defUIPriority="99" w:defSemiHidden="0" w:defUnhideWhenUsed="0" w:defQFormat="0" w:count="371">
     <w:lsdException w:name="Normal" w:uiPriority="0" w:qFormat="1"/>
     <w:lsdException w:name="heading 1" w:uiPriority="0" w:qFormat="1"/>
     <w:lsdException w:name="heading 2" w:semiHidden="1" w:uiPriority="0" w:unhideWhenUsed="1" w:qFormat="1"/>
@@ -6173,11 +6154,6 @@
     <w:lsdException w:name="List Table 5 Dark Accent 6" w:uiPriority="50"/>
     <w:lsdException w:name="List Table 6 Colorful Accent 6" w:uiPriority="51"/>
     <w:lsdException w:name="List Table 7 Colorful Accent 6" w:uiPriority="52"/>
-    <w:lsdException w:name="Mention" w:semiHidden="1" w:unhideWhenUsed="1"/>
-    <w:lsdException w:name="Smart Hyperlink" w:semiHidden="1" w:unhideWhenUsed="1"/>
-    <w:lsdException w:name="Hashtag" w:semiHidden="1" w:unhideWhenUsed="1"/>
-    <w:lsdException w:name="Unresolved Mention" w:semiHidden="1" w:unhideWhenUsed="1"/>
-    <w:lsdException w:name="Smart Link" w:semiHidden="1" w:unhideWhenUsed="1"/>
   </w:latentStyles>
   <w:style w:type="paragraph" w:default="1" w:styleId="Normale">
     <w:name w:val="Normal"/>
@@ -6868,7 +6844,7 @@
       <w:lang w:val="en-GB" w:eastAsia="en-GB"/>
     </w:rPr>
   </w:style>
-  <w:style w:type="character" w:styleId="Menzionenonrisolta">
+  <w:style w:type="character" w:customStyle="1" w:styleId="UnresolvedMention">
     <w:name w:val="Unresolved Mention"/>
     <w:basedOn w:val="Carpredefinitoparagrafo"/>
     <w:uiPriority w:val="99"/>
@@ -7181,7 +7157,7 @@
 </file>
 
 <file path=customXml/itemProps1.xml><?xml version="1.0" encoding="utf-8"?>
-<ds:datastoreItem xmlns:ds="http://schemas.openxmlformats.org/officeDocument/2006/customXml" ds:itemID="{DE7D92EE-EA69-184C-9182-3A664D264488}">
+<ds:datastoreItem xmlns:ds="http://schemas.openxmlformats.org/officeDocument/2006/customXml" ds:itemID="{8A15FE34-A25B-4774-9454-FB90E19189A0}">
   <ds:schemaRefs>
     <ds:schemaRef ds:uri="http://schemas.openxmlformats.org/officeDocument/2006/bibliography"/>
   </ds:schemaRefs>

</xml_diff>

<commit_message>
Aggiunto il GanttPreventivo.mpp nel progetto
</commit_message>
<xml_diff>
--- a/QdC_Primo Semestre - ChromeDinoHotseat.docx
+++ b/QdC_Primo Semestre - ChromeDinoHotseat.docx
@@ -1,6 +1,6 @@
 
 <file path=word/document.xml><?xml version="1.0" encoding="utf-8"?>
-<w:document xmlns:wpc="http://schemas.microsoft.com/office/word/2010/wordprocessingCanvas" xmlns:cx="http://schemas.microsoft.com/office/drawing/2014/chartex" xmlns:cx1="http://schemas.microsoft.com/office/drawing/2015/9/8/chartex" xmlns:cx2="http://schemas.microsoft.com/office/drawing/2015/10/21/chartex" xmlns:cx3="http://schemas.microsoft.com/office/drawing/2016/5/9/chartex" xmlns:cx4="http://schemas.microsoft.com/office/drawing/2016/5/10/chartex" xmlns:cx5="http://schemas.microsoft.com/office/drawing/2016/5/11/chartex" xmlns:cx6="http://schemas.microsoft.com/office/drawing/2016/5/12/chartex" xmlns:cx7="http://schemas.microsoft.com/office/drawing/2016/5/13/chartex" xmlns:cx8="http://schemas.microsoft.com/office/drawing/2016/5/14/chartex" xmlns:mc="http://schemas.openxmlformats.org/markup-compatibility/2006" xmlns:aink="http://schemas.microsoft.com/office/drawing/2016/ink" xmlns:am3d="http://schemas.microsoft.com/office/drawing/2017/model3d" xmlns:o="urn:schemas-microsoft-com:office:office" xmlns:r="http://schemas.openxmlformats.org/officeDocument/2006/relationships" xmlns:m="http://schemas.openxmlformats.org/officeDocument/2006/math" xmlns:v="urn:schemas-microsoft-com:vml" xmlns:wp14="http://schemas.microsoft.com/office/word/2010/wordprocessingDrawing" xmlns:wp="http://schemas.openxmlformats.org/drawingml/2006/wordprocessingDrawing" xmlns:w10="urn:schemas-microsoft-com:office:word" xmlns:w="http://schemas.openxmlformats.org/wordprocessingml/2006/main" xmlns:w14="http://schemas.microsoft.com/office/word/2010/wordml" xmlns:w15="http://schemas.microsoft.com/office/word/2012/wordml" xmlns:w16cex="http://schemas.microsoft.com/office/word/2018/wordml/cex" xmlns:w16cid="http://schemas.microsoft.com/office/word/2016/wordml/cid" xmlns:w16="http://schemas.microsoft.com/office/word/2018/wordml" xmlns:w16se="http://schemas.microsoft.com/office/word/2015/wordml/symex" xmlns:wpg="http://schemas.microsoft.com/office/word/2010/wordprocessingGroup" xmlns:wpi="http://schemas.microsoft.com/office/word/2010/wordprocessingInk" xmlns:wne="http://schemas.microsoft.com/office/word/2006/wordml" xmlns:wps="http://schemas.microsoft.com/office/word/2010/wordprocessingShape" mc:Ignorable="w14 w15 w16se w16cid w16 w16cex wp14">
+<w:document xmlns:wpc="http://schemas.microsoft.com/office/word/2010/wordprocessingCanvas" xmlns:cx="http://schemas.microsoft.com/office/drawing/2014/chartex" xmlns:cx1="http://schemas.microsoft.com/office/drawing/2015/9/8/chartex" xmlns:mc="http://schemas.openxmlformats.org/markup-compatibility/2006" xmlns:o="urn:schemas-microsoft-com:office:office" xmlns:r="http://schemas.openxmlformats.org/officeDocument/2006/relationships" xmlns:m="http://schemas.openxmlformats.org/officeDocument/2006/math" xmlns:v="urn:schemas-microsoft-com:vml" xmlns:wp14="http://schemas.microsoft.com/office/word/2010/wordprocessingDrawing" xmlns:wp="http://schemas.openxmlformats.org/drawingml/2006/wordprocessingDrawing" xmlns:w10="urn:schemas-microsoft-com:office:word" xmlns:w="http://schemas.openxmlformats.org/wordprocessingml/2006/main" xmlns:w14="http://schemas.microsoft.com/office/word/2010/wordml" xmlns:w15="http://schemas.microsoft.com/office/word/2012/wordml" xmlns:w16se="http://schemas.microsoft.com/office/word/2015/wordml/symex" xmlns:wpg="http://schemas.microsoft.com/office/word/2010/wordprocessingGroup" xmlns:wpi="http://schemas.microsoft.com/office/word/2010/wordprocessingInk" xmlns:wne="http://schemas.microsoft.com/office/word/2006/wordml" xmlns:wps="http://schemas.microsoft.com/office/word/2010/wordprocessingShape" mc:Ignorable="w14 w15 w16se wp14">
   <w:body>
     <w:p>
       <w:pPr>
@@ -1069,7 +1069,6 @@
                 <w:lang w:val="it-IT"/>
               </w:rPr>
             </w:pPr>
-            <w:proofErr w:type="gramStart"/>
             <w:r>
               <w:rPr>
                 <w:rFonts w:cstheme="minorHAnsi"/>
@@ -1084,16 +1083,7 @@
                 <w:b/>
                 <w:lang w:val="it-IT"/>
               </w:rPr>
-              <w:t xml:space="preserve"> settembre</w:t>
-            </w:r>
-            <w:proofErr w:type="gramEnd"/>
-            <w:r>
-              <w:rPr>
-                <w:rFonts w:cstheme="minorHAnsi"/>
-                <w:b/>
-                <w:lang w:val="it-IT"/>
-              </w:rPr>
-              <w:t xml:space="preserve"> 20</w:t>
+              <w:t xml:space="preserve"> settembre 20</w:t>
             </w:r>
             <w:r>
               <w:rPr>
@@ -2420,6 +2410,7 @@
           <w:lang w:val="it-IT"/>
         </w:rPr>
       </w:pPr>
+      <w:bookmarkStart w:id="4" w:name="_GoBack"/>
       <w:r>
         <w:rPr>
           <w:rFonts w:asciiTheme="minorHAnsi" w:hAnsiTheme="minorHAnsi" w:cstheme="minorHAnsi"/>
@@ -2441,7 +2432,23 @@
           <w:rFonts w:asciiTheme="minorHAnsi" w:hAnsiTheme="minorHAnsi" w:cstheme="minorHAnsi"/>
           <w:lang w:val="it-IT"/>
         </w:rPr>
-        <w:t xml:space="preserve"> del gioco Chrome Dino.</w:t>
+        <w:t xml:space="preserve"> del gioco </w:t>
+      </w:r>
+      <w:proofErr w:type="spellStart"/>
+      <w:r>
+        <w:rPr>
+          <w:rFonts w:asciiTheme="minorHAnsi" w:hAnsiTheme="minorHAnsi" w:cstheme="minorHAnsi"/>
+          <w:lang w:val="it-IT"/>
+        </w:rPr>
+        <w:t>Chrome</w:t>
+      </w:r>
+      <w:proofErr w:type="spellEnd"/>
+      <w:r>
+        <w:rPr>
+          <w:rFonts w:asciiTheme="minorHAnsi" w:hAnsiTheme="minorHAnsi" w:cstheme="minorHAnsi"/>
+          <w:lang w:val="it-IT"/>
+        </w:rPr>
+        <w:t xml:space="preserve"> Dino.</w:t>
       </w:r>
     </w:p>
     <w:p>
@@ -2773,6 +2780,7 @@
         <w:t>Non ci sono limiti sul linguaggio di programmazione usato</w:t>
       </w:r>
     </w:p>
+    <w:bookmarkEnd w:id="4"/>
     <w:p>
       <w:pPr>
         <w:pStyle w:val="Titolo1"/>
@@ -3066,8 +3074,8 @@
           <w:lang w:val="it-IT"/>
         </w:rPr>
       </w:pPr>
-      <w:bookmarkStart w:id="4" w:name="OLE_LINK1"/>
-      <w:bookmarkStart w:id="5" w:name="OLE_LINK2"/>
+      <w:bookmarkStart w:id="5" w:name="OLE_LINK1"/>
+      <w:bookmarkStart w:id="6" w:name="OLE_LINK2"/>
       <w:r>
         <w:rPr>
           <w:lang w:val="it-IT"/>
@@ -3087,10 +3095,10 @@
           <w:lang w:val="it-IT"/>
         </w:rPr>
       </w:pPr>
-      <w:bookmarkStart w:id="6" w:name="OLE_LINK14"/>
-      <w:bookmarkStart w:id="7" w:name="OLE_LINK15"/>
-      <w:bookmarkEnd w:id="4"/>
+      <w:bookmarkStart w:id="7" w:name="OLE_LINK14"/>
+      <w:bookmarkStart w:id="8" w:name="OLE_LINK15"/>
       <w:bookmarkEnd w:id="5"/>
+      <w:bookmarkEnd w:id="6"/>
       <w:r>
         <w:rPr>
           <w:rFonts w:asciiTheme="minorHAnsi" w:hAnsiTheme="minorHAnsi" w:cstheme="minorHAnsi"/>
@@ -3143,9 +3151,8 @@
           <w:szCs w:val="22"/>
           <w:lang w:val="it-IT"/>
         </w:rPr>
-        <w:t xml:space="preserve">rispetto </w:t>
-      </w:r>
-      <w:proofErr w:type="gramStart"/>
+        <w:t xml:space="preserve">rispetto dei </w:t>
+      </w:r>
       <w:r>
         <w:rPr>
           <w:rFonts w:asciiTheme="minorHAnsi" w:hAnsiTheme="minorHAnsi" w:cstheme="minorHAnsi"/>
@@ -3153,9 +3160,8 @@
           <w:szCs w:val="22"/>
           <w:lang w:val="it-IT"/>
         </w:rPr>
-        <w:t>dei</w:t>
-      </w:r>
-      <w:proofErr w:type="gramEnd"/>
+        <w:t>standard, qualità,</w:t>
+      </w:r>
       <w:r>
         <w:rPr>
           <w:rFonts w:asciiTheme="minorHAnsi" w:hAnsiTheme="minorHAnsi" w:cstheme="minorHAnsi"/>
@@ -3172,29 +3178,11 @@
           <w:szCs w:val="22"/>
           <w:lang w:val="it-IT"/>
         </w:rPr>
-        <w:t>standard, qualità,</w:t>
-      </w:r>
-      <w:r>
-        <w:rPr>
-          <w:rFonts w:asciiTheme="minorHAnsi" w:hAnsiTheme="minorHAnsi" w:cstheme="minorHAnsi"/>
-          <w:sz w:val="22"/>
-          <w:szCs w:val="22"/>
-          <w:lang w:val="it-IT"/>
-        </w:rPr>
-        <w:t xml:space="preserve"> </w:t>
-      </w:r>
-      <w:r>
-        <w:rPr>
-          <w:rFonts w:asciiTheme="minorHAnsi" w:hAnsiTheme="minorHAnsi" w:cstheme="minorHAnsi"/>
-          <w:sz w:val="22"/>
-          <w:szCs w:val="22"/>
-          <w:lang w:val="it-IT"/>
-        </w:rPr>
         <w:t>...).</w:t>
       </w:r>
     </w:p>
-    <w:bookmarkEnd w:id="6"/>
     <w:bookmarkEnd w:id="7"/>
+    <w:bookmarkEnd w:id="8"/>
     <w:p>
       <w:pPr>
         <w:pStyle w:val="NormaleWeb"/>
@@ -3259,8 +3247,8 @@
           <w:lang w:val="it-IT"/>
         </w:rPr>
       </w:pPr>
-      <w:bookmarkStart w:id="8" w:name="OLE_LINK24"/>
-      <w:bookmarkStart w:id="9" w:name="OLE_LINK25"/>
+      <w:bookmarkStart w:id="9" w:name="OLE_LINK24"/>
+      <w:bookmarkStart w:id="10" w:name="OLE_LINK25"/>
       <w:r>
         <w:rPr>
           <w:rFonts w:asciiTheme="minorHAnsi" w:hAnsiTheme="minorHAnsi" w:cstheme="minorHAnsi"/>
@@ -3271,8 +3259,8 @@
         <w:lastRenderedPageBreak/>
         <w:t>(deve essere completato dal superiore professionale)</w:t>
       </w:r>
-      <w:bookmarkEnd w:id="8"/>
       <w:bookmarkEnd w:id="9"/>
+      <w:bookmarkEnd w:id="10"/>
     </w:p>
     <w:p>
       <w:pPr>
@@ -3514,8 +3502,8 @@
                 <w:lang w:val="it-IT"/>
               </w:rPr>
             </w:pPr>
-            <w:bookmarkStart w:id="10" w:name="OLE_LINK53"/>
-            <w:bookmarkStart w:id="11" w:name="OLE_LINK54"/>
+            <w:bookmarkStart w:id="11" w:name="OLE_LINK53"/>
+            <w:bookmarkStart w:id="12" w:name="OLE_LINK54"/>
           </w:p>
         </w:tc>
         <w:tc>
@@ -3957,8 +3945,8 @@
           </w:p>
         </w:tc>
       </w:tr>
-      <w:bookmarkEnd w:id="10"/>
       <w:bookmarkEnd w:id="11"/>
+      <w:bookmarkEnd w:id="12"/>
     </w:tbl>
     <w:p>
       <w:pPr>
@@ -4475,7 +4463,7 @@
 </file>
 
 <file path=word/endnotes.xml><?xml version="1.0" encoding="utf-8"?>
-<w:endnotes xmlns:wpc="http://schemas.microsoft.com/office/word/2010/wordprocessingCanvas" xmlns:cx="http://schemas.microsoft.com/office/drawing/2014/chartex" xmlns:cx1="http://schemas.microsoft.com/office/drawing/2015/9/8/chartex" xmlns:cx2="http://schemas.microsoft.com/office/drawing/2015/10/21/chartex" xmlns:cx3="http://schemas.microsoft.com/office/drawing/2016/5/9/chartex" xmlns:cx4="http://schemas.microsoft.com/office/drawing/2016/5/10/chartex" xmlns:cx5="http://schemas.microsoft.com/office/drawing/2016/5/11/chartex" xmlns:cx6="http://schemas.microsoft.com/office/drawing/2016/5/12/chartex" xmlns:cx7="http://schemas.microsoft.com/office/drawing/2016/5/13/chartex" xmlns:cx8="http://schemas.microsoft.com/office/drawing/2016/5/14/chartex" xmlns:mc="http://schemas.openxmlformats.org/markup-compatibility/2006" xmlns:aink="http://schemas.microsoft.com/office/drawing/2016/ink" xmlns:am3d="http://schemas.microsoft.com/office/drawing/2017/model3d" xmlns:o="urn:schemas-microsoft-com:office:office" xmlns:r="http://schemas.openxmlformats.org/officeDocument/2006/relationships" xmlns:m="http://schemas.openxmlformats.org/officeDocument/2006/math" xmlns:v="urn:schemas-microsoft-com:vml" xmlns:wp14="http://schemas.microsoft.com/office/word/2010/wordprocessingDrawing" xmlns:wp="http://schemas.openxmlformats.org/drawingml/2006/wordprocessingDrawing" xmlns:w10="urn:schemas-microsoft-com:office:word" xmlns:w="http://schemas.openxmlformats.org/wordprocessingml/2006/main" xmlns:w14="http://schemas.microsoft.com/office/word/2010/wordml" xmlns:w15="http://schemas.microsoft.com/office/word/2012/wordml" xmlns:w16cex="http://schemas.microsoft.com/office/word/2018/wordml/cex" xmlns:w16cid="http://schemas.microsoft.com/office/word/2016/wordml/cid" xmlns:w16="http://schemas.microsoft.com/office/word/2018/wordml" xmlns:w16se="http://schemas.microsoft.com/office/word/2015/wordml/symex" xmlns:wpg="http://schemas.microsoft.com/office/word/2010/wordprocessingGroup" xmlns:wpi="http://schemas.microsoft.com/office/word/2010/wordprocessingInk" xmlns:wne="http://schemas.microsoft.com/office/word/2006/wordml" xmlns:wps="http://schemas.microsoft.com/office/word/2010/wordprocessingShape" mc:Ignorable="w14 w15 w16se w16cid w16 w16cex wp14">
+<w:endnotes xmlns:wpc="http://schemas.microsoft.com/office/word/2010/wordprocessingCanvas" xmlns:cx="http://schemas.microsoft.com/office/drawing/2014/chartex" xmlns:cx1="http://schemas.microsoft.com/office/drawing/2015/9/8/chartex" xmlns:mc="http://schemas.openxmlformats.org/markup-compatibility/2006" xmlns:o="urn:schemas-microsoft-com:office:office" xmlns:r="http://schemas.openxmlformats.org/officeDocument/2006/relationships" xmlns:m="http://schemas.openxmlformats.org/officeDocument/2006/math" xmlns:v="urn:schemas-microsoft-com:vml" xmlns:wp14="http://schemas.microsoft.com/office/word/2010/wordprocessingDrawing" xmlns:wp="http://schemas.openxmlformats.org/drawingml/2006/wordprocessingDrawing" xmlns:w10="urn:schemas-microsoft-com:office:word" xmlns:w="http://schemas.openxmlformats.org/wordprocessingml/2006/main" xmlns:w14="http://schemas.microsoft.com/office/word/2010/wordml" xmlns:w15="http://schemas.microsoft.com/office/word/2012/wordml" xmlns:w16se="http://schemas.microsoft.com/office/word/2015/wordml/symex" xmlns:wpg="http://schemas.microsoft.com/office/word/2010/wordprocessingGroup" xmlns:wpi="http://schemas.microsoft.com/office/word/2010/wordprocessingInk" xmlns:wne="http://schemas.microsoft.com/office/word/2006/wordml" xmlns:wps="http://schemas.microsoft.com/office/word/2010/wordprocessingShape" mc:Ignorable="w14 w15 w16se wp14">
   <w:endnote w:type="separator" w:id="-1">
     <w:p>
       <w:pPr>
@@ -4500,7 +4488,7 @@
 </file>
 
 <file path=word/footer1.xml><?xml version="1.0" encoding="utf-8"?>
-<w:ftr xmlns:wpc="http://schemas.microsoft.com/office/word/2010/wordprocessingCanvas" xmlns:cx="http://schemas.microsoft.com/office/drawing/2014/chartex" xmlns:cx1="http://schemas.microsoft.com/office/drawing/2015/9/8/chartex" xmlns:cx2="http://schemas.microsoft.com/office/drawing/2015/10/21/chartex" xmlns:cx3="http://schemas.microsoft.com/office/drawing/2016/5/9/chartex" xmlns:cx4="http://schemas.microsoft.com/office/drawing/2016/5/10/chartex" xmlns:cx5="http://schemas.microsoft.com/office/drawing/2016/5/11/chartex" xmlns:cx6="http://schemas.microsoft.com/office/drawing/2016/5/12/chartex" xmlns:cx7="http://schemas.microsoft.com/office/drawing/2016/5/13/chartex" xmlns:cx8="http://schemas.microsoft.com/office/drawing/2016/5/14/chartex" xmlns:mc="http://schemas.openxmlformats.org/markup-compatibility/2006" xmlns:aink="http://schemas.microsoft.com/office/drawing/2016/ink" xmlns:am3d="http://schemas.microsoft.com/office/drawing/2017/model3d" xmlns:o="urn:schemas-microsoft-com:office:office" xmlns:r="http://schemas.openxmlformats.org/officeDocument/2006/relationships" xmlns:m="http://schemas.openxmlformats.org/officeDocument/2006/math" xmlns:v="urn:schemas-microsoft-com:vml" xmlns:wp14="http://schemas.microsoft.com/office/word/2010/wordprocessingDrawing" xmlns:wp="http://schemas.openxmlformats.org/drawingml/2006/wordprocessingDrawing" xmlns:w10="urn:schemas-microsoft-com:office:word" xmlns:w="http://schemas.openxmlformats.org/wordprocessingml/2006/main" xmlns:w14="http://schemas.microsoft.com/office/word/2010/wordml" xmlns:w15="http://schemas.microsoft.com/office/word/2012/wordml" xmlns:w16cex="http://schemas.microsoft.com/office/word/2018/wordml/cex" xmlns:w16cid="http://schemas.microsoft.com/office/word/2016/wordml/cid" xmlns:w16="http://schemas.microsoft.com/office/word/2018/wordml" xmlns:w16se="http://schemas.microsoft.com/office/word/2015/wordml/symex" xmlns:wpg="http://schemas.microsoft.com/office/word/2010/wordprocessingGroup" xmlns:wpi="http://schemas.microsoft.com/office/word/2010/wordprocessingInk" xmlns:wne="http://schemas.microsoft.com/office/word/2006/wordml" xmlns:wps="http://schemas.microsoft.com/office/word/2010/wordprocessingShape" mc:Ignorable="w14 w15 w16se w16cid w16 w16cex wp14">
+<w:ftr xmlns:wpc="http://schemas.microsoft.com/office/word/2010/wordprocessingCanvas" xmlns:cx="http://schemas.microsoft.com/office/drawing/2014/chartex" xmlns:cx1="http://schemas.microsoft.com/office/drawing/2015/9/8/chartex" xmlns:mc="http://schemas.openxmlformats.org/markup-compatibility/2006" xmlns:o="urn:schemas-microsoft-com:office:office" xmlns:r="http://schemas.openxmlformats.org/officeDocument/2006/relationships" xmlns:m="http://schemas.openxmlformats.org/officeDocument/2006/math" xmlns:v="urn:schemas-microsoft-com:vml" xmlns:wp14="http://schemas.microsoft.com/office/word/2010/wordprocessingDrawing" xmlns:wp="http://schemas.openxmlformats.org/drawingml/2006/wordprocessingDrawing" xmlns:w10="urn:schemas-microsoft-com:office:word" xmlns:w="http://schemas.openxmlformats.org/wordprocessingml/2006/main" xmlns:w14="http://schemas.microsoft.com/office/word/2010/wordml" xmlns:w15="http://schemas.microsoft.com/office/word/2012/wordml" xmlns:w16se="http://schemas.microsoft.com/office/word/2015/wordml/symex" xmlns:wpg="http://schemas.microsoft.com/office/word/2010/wordprocessingGroup" xmlns:wpi="http://schemas.microsoft.com/office/word/2010/wordprocessingInk" xmlns:wne="http://schemas.microsoft.com/office/word/2006/wordml" xmlns:wps="http://schemas.microsoft.com/office/word/2010/wordprocessingShape" mc:Ignorable="w14 w15 w16se wp14">
   <w:sdt>
     <w:sdtPr>
       <w:id w:val="1280682648"/>
@@ -4563,7 +4551,7 @@
                 <w:noProof/>
                 <w:sz w:val="20"/>
               </w:rPr>
-              <w:t>1</w:t>
+              <w:t>3</w:t>
             </w:r>
             <w:r>
               <w:rPr>
@@ -4577,14 +4565,7 @@
                 <w:sz w:val="20"/>
                 <w:lang w:val="fr-FR"/>
               </w:rPr>
-              <w:t xml:space="preserve"> </w:t>
-            </w:r>
-            <w:r>
-              <w:rPr>
-                <w:sz w:val="20"/>
-                <w:lang w:val="fr-FR"/>
-              </w:rPr>
-              <w:t>/</w:t>
+              <w:t xml:space="preserve"> /</w:t>
             </w:r>
             <w:r>
               <w:rPr>
@@ -4620,7 +4601,7 @@
                 <w:noProof/>
                 <w:sz w:val="20"/>
               </w:rPr>
-              <w:t>3</w:t>
+              <w:t>4</w:t>
             </w:r>
             <w:r>
               <w:rPr>
@@ -4744,7 +4725,7 @@
 </file>
 
 <file path=word/footnotes.xml><?xml version="1.0" encoding="utf-8"?>
-<w:footnotes xmlns:wpc="http://schemas.microsoft.com/office/word/2010/wordprocessingCanvas" xmlns:cx="http://schemas.microsoft.com/office/drawing/2014/chartex" xmlns:cx1="http://schemas.microsoft.com/office/drawing/2015/9/8/chartex" xmlns:cx2="http://schemas.microsoft.com/office/drawing/2015/10/21/chartex" xmlns:cx3="http://schemas.microsoft.com/office/drawing/2016/5/9/chartex" xmlns:cx4="http://schemas.microsoft.com/office/drawing/2016/5/10/chartex" xmlns:cx5="http://schemas.microsoft.com/office/drawing/2016/5/11/chartex" xmlns:cx6="http://schemas.microsoft.com/office/drawing/2016/5/12/chartex" xmlns:cx7="http://schemas.microsoft.com/office/drawing/2016/5/13/chartex" xmlns:cx8="http://schemas.microsoft.com/office/drawing/2016/5/14/chartex" xmlns:mc="http://schemas.openxmlformats.org/markup-compatibility/2006" xmlns:aink="http://schemas.microsoft.com/office/drawing/2016/ink" xmlns:am3d="http://schemas.microsoft.com/office/drawing/2017/model3d" xmlns:o="urn:schemas-microsoft-com:office:office" xmlns:r="http://schemas.openxmlformats.org/officeDocument/2006/relationships" xmlns:m="http://schemas.openxmlformats.org/officeDocument/2006/math" xmlns:v="urn:schemas-microsoft-com:vml" xmlns:wp14="http://schemas.microsoft.com/office/word/2010/wordprocessingDrawing" xmlns:wp="http://schemas.openxmlformats.org/drawingml/2006/wordprocessingDrawing" xmlns:w10="urn:schemas-microsoft-com:office:word" xmlns:w="http://schemas.openxmlformats.org/wordprocessingml/2006/main" xmlns:w14="http://schemas.microsoft.com/office/word/2010/wordml" xmlns:w15="http://schemas.microsoft.com/office/word/2012/wordml" xmlns:w16cex="http://schemas.microsoft.com/office/word/2018/wordml/cex" xmlns:w16cid="http://schemas.microsoft.com/office/word/2016/wordml/cid" xmlns:w16="http://schemas.microsoft.com/office/word/2018/wordml" xmlns:w16se="http://schemas.microsoft.com/office/word/2015/wordml/symex" xmlns:wpg="http://schemas.microsoft.com/office/word/2010/wordprocessingGroup" xmlns:wpi="http://schemas.microsoft.com/office/word/2010/wordprocessingInk" xmlns:wne="http://schemas.microsoft.com/office/word/2006/wordml" xmlns:wps="http://schemas.microsoft.com/office/word/2010/wordprocessingShape" mc:Ignorable="w14 w15 w16se w16cid w16 w16cex wp14">
+<w:footnotes xmlns:wpc="http://schemas.microsoft.com/office/word/2010/wordprocessingCanvas" xmlns:cx="http://schemas.microsoft.com/office/drawing/2014/chartex" xmlns:cx1="http://schemas.microsoft.com/office/drawing/2015/9/8/chartex" xmlns:mc="http://schemas.openxmlformats.org/markup-compatibility/2006" xmlns:o="urn:schemas-microsoft-com:office:office" xmlns:r="http://schemas.openxmlformats.org/officeDocument/2006/relationships" xmlns:m="http://schemas.openxmlformats.org/officeDocument/2006/math" xmlns:v="urn:schemas-microsoft-com:vml" xmlns:wp14="http://schemas.microsoft.com/office/word/2010/wordprocessingDrawing" xmlns:wp="http://schemas.openxmlformats.org/drawingml/2006/wordprocessingDrawing" xmlns:w10="urn:schemas-microsoft-com:office:word" xmlns:w="http://schemas.openxmlformats.org/wordprocessingml/2006/main" xmlns:w14="http://schemas.microsoft.com/office/word/2010/wordml" xmlns:w15="http://schemas.microsoft.com/office/word/2012/wordml" xmlns:w16se="http://schemas.microsoft.com/office/word/2015/wordml/symex" xmlns:wpg="http://schemas.microsoft.com/office/word/2010/wordprocessingGroup" xmlns:wpi="http://schemas.microsoft.com/office/word/2010/wordprocessingInk" xmlns:wne="http://schemas.microsoft.com/office/word/2006/wordml" xmlns:wps="http://schemas.microsoft.com/office/word/2010/wordprocessingShape" mc:Ignorable="w14 w15 w16se wp14">
   <w:footnote w:type="separator" w:id="-1">
     <w:p>
       <w:pPr>
@@ -4769,7 +4750,7 @@
 </file>
 
 <file path=word/header1.xml><?xml version="1.0" encoding="utf-8"?>
-<w:hdr xmlns:wpc="http://schemas.microsoft.com/office/word/2010/wordprocessingCanvas" xmlns:cx="http://schemas.microsoft.com/office/drawing/2014/chartex" xmlns:cx1="http://schemas.microsoft.com/office/drawing/2015/9/8/chartex" xmlns:cx2="http://schemas.microsoft.com/office/drawing/2015/10/21/chartex" xmlns:cx3="http://schemas.microsoft.com/office/drawing/2016/5/9/chartex" xmlns:cx4="http://schemas.microsoft.com/office/drawing/2016/5/10/chartex" xmlns:cx5="http://schemas.microsoft.com/office/drawing/2016/5/11/chartex" xmlns:cx6="http://schemas.microsoft.com/office/drawing/2016/5/12/chartex" xmlns:cx7="http://schemas.microsoft.com/office/drawing/2016/5/13/chartex" xmlns:cx8="http://schemas.microsoft.com/office/drawing/2016/5/14/chartex" xmlns:mc="http://schemas.openxmlformats.org/markup-compatibility/2006" xmlns:aink="http://schemas.microsoft.com/office/drawing/2016/ink" xmlns:am3d="http://schemas.microsoft.com/office/drawing/2017/model3d" xmlns:o="urn:schemas-microsoft-com:office:office" xmlns:r="http://schemas.openxmlformats.org/officeDocument/2006/relationships" xmlns:m="http://schemas.openxmlformats.org/officeDocument/2006/math" xmlns:v="urn:schemas-microsoft-com:vml" xmlns:wp14="http://schemas.microsoft.com/office/word/2010/wordprocessingDrawing" xmlns:wp="http://schemas.openxmlformats.org/drawingml/2006/wordprocessingDrawing" xmlns:w10="urn:schemas-microsoft-com:office:word" xmlns:w="http://schemas.openxmlformats.org/wordprocessingml/2006/main" xmlns:w14="http://schemas.microsoft.com/office/word/2010/wordml" xmlns:w15="http://schemas.microsoft.com/office/word/2012/wordml" xmlns:w16cex="http://schemas.microsoft.com/office/word/2018/wordml/cex" xmlns:w16cid="http://schemas.microsoft.com/office/word/2016/wordml/cid" xmlns:w16="http://schemas.microsoft.com/office/word/2018/wordml" xmlns:w16se="http://schemas.microsoft.com/office/word/2015/wordml/symex" xmlns:wpg="http://schemas.microsoft.com/office/word/2010/wordprocessingGroup" xmlns:wpi="http://schemas.microsoft.com/office/word/2010/wordprocessingInk" xmlns:wne="http://schemas.microsoft.com/office/word/2006/wordml" xmlns:wps="http://schemas.microsoft.com/office/word/2010/wordprocessingShape" mc:Ignorable="w14 w15 w16se w16cid w16 w16cex wp14">
+<w:hdr xmlns:wpc="http://schemas.microsoft.com/office/word/2010/wordprocessingCanvas" xmlns:cx="http://schemas.microsoft.com/office/drawing/2014/chartex" xmlns:cx1="http://schemas.microsoft.com/office/drawing/2015/9/8/chartex" xmlns:mc="http://schemas.openxmlformats.org/markup-compatibility/2006" xmlns:o="urn:schemas-microsoft-com:office:office" xmlns:r="http://schemas.openxmlformats.org/officeDocument/2006/relationships" xmlns:m="http://schemas.openxmlformats.org/officeDocument/2006/math" xmlns:v="urn:schemas-microsoft-com:vml" xmlns:wp14="http://schemas.microsoft.com/office/word/2010/wordprocessingDrawing" xmlns:wp="http://schemas.openxmlformats.org/drawingml/2006/wordprocessingDrawing" xmlns:w10="urn:schemas-microsoft-com:office:word" xmlns:w="http://schemas.openxmlformats.org/wordprocessingml/2006/main" xmlns:w14="http://schemas.microsoft.com/office/word/2010/wordml" xmlns:w15="http://schemas.microsoft.com/office/word/2012/wordml" xmlns:w16se="http://schemas.microsoft.com/office/word/2015/wordml/symex" xmlns:wpg="http://schemas.microsoft.com/office/word/2010/wordprocessingGroup" xmlns:wpi="http://schemas.microsoft.com/office/word/2010/wordprocessingInk" xmlns:wne="http://schemas.microsoft.com/office/word/2006/wordml" xmlns:wps="http://schemas.microsoft.com/office/word/2010/wordprocessingShape" mc:Ignorable="w14 w15 w16se wp14">
   <w:p>
     <w:pPr>
       <w:pStyle w:val="Intestazione"/>
@@ -4821,7 +4802,7 @@
 </file>
 
 <file path=word/numbering.xml><?xml version="1.0" encoding="utf-8"?>
-<w:numbering xmlns:wpc="http://schemas.microsoft.com/office/word/2010/wordprocessingCanvas" xmlns:cx="http://schemas.microsoft.com/office/drawing/2014/chartex" xmlns:cx1="http://schemas.microsoft.com/office/drawing/2015/9/8/chartex" xmlns:cx2="http://schemas.microsoft.com/office/drawing/2015/10/21/chartex" xmlns:cx3="http://schemas.microsoft.com/office/drawing/2016/5/9/chartex" xmlns:cx4="http://schemas.microsoft.com/office/drawing/2016/5/10/chartex" xmlns:cx5="http://schemas.microsoft.com/office/drawing/2016/5/11/chartex" xmlns:cx6="http://schemas.microsoft.com/office/drawing/2016/5/12/chartex" xmlns:cx7="http://schemas.microsoft.com/office/drawing/2016/5/13/chartex" xmlns:cx8="http://schemas.microsoft.com/office/drawing/2016/5/14/chartex" xmlns:mc="http://schemas.openxmlformats.org/markup-compatibility/2006" xmlns:aink="http://schemas.microsoft.com/office/drawing/2016/ink" xmlns:am3d="http://schemas.microsoft.com/office/drawing/2017/model3d" xmlns:o="urn:schemas-microsoft-com:office:office" xmlns:r="http://schemas.openxmlformats.org/officeDocument/2006/relationships" xmlns:m="http://schemas.openxmlformats.org/officeDocument/2006/math" xmlns:v="urn:schemas-microsoft-com:vml" xmlns:wp14="http://schemas.microsoft.com/office/word/2010/wordprocessingDrawing" xmlns:wp="http://schemas.openxmlformats.org/drawingml/2006/wordprocessingDrawing" xmlns:w10="urn:schemas-microsoft-com:office:word" xmlns:w="http://schemas.openxmlformats.org/wordprocessingml/2006/main" xmlns:w14="http://schemas.microsoft.com/office/word/2010/wordml" xmlns:w15="http://schemas.microsoft.com/office/word/2012/wordml" xmlns:w16cex="http://schemas.microsoft.com/office/word/2018/wordml/cex" xmlns:w16cid="http://schemas.microsoft.com/office/word/2016/wordml/cid" xmlns:w16="http://schemas.microsoft.com/office/word/2018/wordml" xmlns:w16se="http://schemas.microsoft.com/office/word/2015/wordml/symex" xmlns:wpg="http://schemas.microsoft.com/office/word/2010/wordprocessingGroup" xmlns:wpi="http://schemas.microsoft.com/office/word/2010/wordprocessingInk" xmlns:wne="http://schemas.microsoft.com/office/word/2006/wordml" xmlns:wps="http://schemas.microsoft.com/office/word/2010/wordprocessingShape" mc:Ignorable="w14 w15 w16se w16cid w16 w16cex wp14">
+<w:numbering xmlns:wpc="http://schemas.microsoft.com/office/word/2010/wordprocessingCanvas" xmlns:cx="http://schemas.microsoft.com/office/drawing/2014/chartex" xmlns:cx1="http://schemas.microsoft.com/office/drawing/2015/9/8/chartex" xmlns:mc="http://schemas.openxmlformats.org/markup-compatibility/2006" xmlns:o="urn:schemas-microsoft-com:office:office" xmlns:r="http://schemas.openxmlformats.org/officeDocument/2006/relationships" xmlns:m="http://schemas.openxmlformats.org/officeDocument/2006/math" xmlns:v="urn:schemas-microsoft-com:vml" xmlns:wp14="http://schemas.microsoft.com/office/word/2010/wordprocessingDrawing" xmlns:wp="http://schemas.openxmlformats.org/drawingml/2006/wordprocessingDrawing" xmlns:w10="urn:schemas-microsoft-com:office:word" xmlns:w="http://schemas.openxmlformats.org/wordprocessingml/2006/main" xmlns:w14="http://schemas.microsoft.com/office/word/2010/wordml" xmlns:w15="http://schemas.microsoft.com/office/word/2012/wordml" xmlns:w16se="http://schemas.microsoft.com/office/word/2015/wordml/symex" xmlns:wpg="http://schemas.microsoft.com/office/word/2010/wordprocessingGroup" xmlns:wpi="http://schemas.microsoft.com/office/word/2010/wordprocessingInk" xmlns:wne="http://schemas.microsoft.com/office/word/2006/wordml" xmlns:wps="http://schemas.microsoft.com/office/word/2010/wordprocessingShape" mc:Ignorable="w14 w15 w16se wp14">
   <w:abstractNum w:abstractNumId="0" w15:restartNumberingAfterBreak="0">
     <w:nsid w:val="04EC7F62"/>
     <w:multiLevelType w:val="hybridMultilevel"/>
@@ -5794,7 +5775,7 @@
 </file>
 
 <file path=word/styles.xml><?xml version="1.0" encoding="utf-8"?>
-<w:styles xmlns:mc="http://schemas.openxmlformats.org/markup-compatibility/2006" xmlns:r="http://schemas.openxmlformats.org/officeDocument/2006/relationships" xmlns:w="http://schemas.openxmlformats.org/wordprocessingml/2006/main" xmlns:w14="http://schemas.microsoft.com/office/word/2010/wordml" xmlns:w15="http://schemas.microsoft.com/office/word/2012/wordml" xmlns:w16cex="http://schemas.microsoft.com/office/word/2018/wordml/cex" xmlns:w16cid="http://schemas.microsoft.com/office/word/2016/wordml/cid" xmlns:w16="http://schemas.microsoft.com/office/word/2018/wordml" xmlns:w16se="http://schemas.microsoft.com/office/word/2015/wordml/symex" mc:Ignorable="w14 w15 w16se w16cid w16 w16cex">
+<w:styles xmlns:mc="http://schemas.openxmlformats.org/markup-compatibility/2006" xmlns:r="http://schemas.openxmlformats.org/officeDocument/2006/relationships" xmlns:w="http://schemas.openxmlformats.org/wordprocessingml/2006/main" xmlns:w14="http://schemas.microsoft.com/office/word/2010/wordml" xmlns:w15="http://schemas.microsoft.com/office/word/2012/wordml" xmlns:w16se="http://schemas.microsoft.com/office/word/2015/wordml/symex" mc:Ignorable="w14 w15 w16se">
   <w:docDefaults>
     <w:rPrDefault>
       <w:rPr>
@@ -5810,7 +5791,7 @@
       </w:pPr>
     </w:pPrDefault>
   </w:docDefaults>
-  <w:latentStyles w:defLockedState="0" w:defUIPriority="99" w:defSemiHidden="0" w:defUnhideWhenUsed="0" w:defQFormat="0" w:count="376">
+  <w:latentStyles w:defLockedState="0" w:defUIPriority="99" w:defSemiHidden="0" w:defUnhideWhenUsed="0" w:defQFormat="0" w:count="371">
     <w:lsdException w:name="Normal" w:uiPriority="0" w:qFormat="1"/>
     <w:lsdException w:name="heading 1" w:uiPriority="0" w:qFormat="1"/>
     <w:lsdException w:name="heading 2" w:semiHidden="1" w:uiPriority="0" w:unhideWhenUsed="1" w:qFormat="1"/>
@@ -6173,11 +6154,6 @@
     <w:lsdException w:name="List Table 5 Dark Accent 6" w:uiPriority="50"/>
     <w:lsdException w:name="List Table 6 Colorful Accent 6" w:uiPriority="51"/>
     <w:lsdException w:name="List Table 7 Colorful Accent 6" w:uiPriority="52"/>
-    <w:lsdException w:name="Mention" w:semiHidden="1" w:unhideWhenUsed="1"/>
-    <w:lsdException w:name="Smart Hyperlink" w:semiHidden="1" w:unhideWhenUsed="1"/>
-    <w:lsdException w:name="Hashtag" w:semiHidden="1" w:unhideWhenUsed="1"/>
-    <w:lsdException w:name="Unresolved Mention" w:semiHidden="1" w:unhideWhenUsed="1"/>
-    <w:lsdException w:name="Smart Link" w:semiHidden="1" w:unhideWhenUsed="1"/>
   </w:latentStyles>
   <w:style w:type="paragraph" w:default="1" w:styleId="Normale">
     <w:name w:val="Normal"/>
@@ -6868,7 +6844,7 @@
       <w:lang w:val="en-GB" w:eastAsia="en-GB"/>
     </w:rPr>
   </w:style>
-  <w:style w:type="character" w:styleId="Menzionenonrisolta">
+  <w:style w:type="character" w:customStyle="1" w:styleId="UnresolvedMention">
     <w:name w:val="Unresolved Mention"/>
     <w:basedOn w:val="Carpredefinitoparagrafo"/>
     <w:uiPriority w:val="99"/>
@@ -7181,7 +7157,7 @@
 </file>
 
 <file path=customXml/itemProps1.xml><?xml version="1.0" encoding="utf-8"?>
-<ds:datastoreItem xmlns:ds="http://schemas.openxmlformats.org/officeDocument/2006/customXml" ds:itemID="{DE7D92EE-EA69-184C-9182-3A664D264488}">
+<ds:datastoreItem xmlns:ds="http://schemas.openxmlformats.org/officeDocument/2006/customXml" ds:itemID="{8A15FE34-A25B-4774-9454-FB90E19189A0}">
   <ds:schemaRefs>
     <ds:schemaRef ds:uri="http://schemas.openxmlformats.org/officeDocument/2006/bibliography"/>
   </ds:schemaRefs>

</xml_diff>